<commit_message>
Editado hoje, às 16:39
</commit_message>
<xml_diff>
--- a/Requisitos/Especificação de Caso de Uso [Em edição].docx
+++ b/Requisitos/Especificação de Caso de Uso [Em edição].docx
@@ -225,8 +225,6 @@
       <w:r>
         <w:t>Cadastro realizado com sucesso.</w:t>
       </w:r>
-      <w:bookmarkStart w:id="0" w:name="_GoBack"/>
-      <w:bookmarkEnd w:id="0"/>
     </w:p>
     <w:p>
       <w:pPr>
@@ -292,31 +290,41 @@
     </w:p>
     <w:p>
       <w:pPr>
-        <w:pStyle w:val="Ttulo1"/>
-      </w:pPr>
-      <w:proofErr w:type="spellStart"/>
-      <w:r>
-        <w:t>Subfluxos</w:t>
-      </w:r>
-      <w:proofErr w:type="spellEnd"/>
-      <w:r>
-        <w:t xml:space="preserve"> </w:t>
-      </w:r>
+        <w:pStyle w:val="Corpodetexto"/>
+        <w:ind w:left="1440"/>
+      </w:pPr>
     </w:p>
     <w:p>
       <w:pPr>
         <w:pStyle w:val="Ttulo2"/>
       </w:pPr>
       <w:r>
-        <w:t>&lt;</w:t>
-      </w:r>
-      <w:proofErr w:type="spellStart"/>
-      <w:r>
-        <w:t>subfluxo</w:t>
-      </w:r>
-      <w:proofErr w:type="spellEnd"/>
-      <w:r>
-        <w:t xml:space="preserve"> 1&gt;</w:t>
+        <w:t>&lt;Fluxo Alternativo 2</w:t>
+      </w:r>
+      <w:r>
+        <w:t>&gt;</w:t>
+      </w:r>
+    </w:p>
+    <w:p>
+      <w:pPr>
+        <w:pStyle w:val="Corpodetexto"/>
+      </w:pPr>
+      <w:r>
+        <w:t xml:space="preserve">Se no passo </w:t>
+      </w:r>
+      <w:proofErr w:type="gramStart"/>
+      <w:r>
+        <w:t>6</w:t>
+      </w:r>
+      <w:proofErr w:type="gramEnd"/>
+      <w:r>
+        <w:t xml:space="preserve"> do Fluxo Principal o Paciente </w:t>
+      </w:r>
+      <w:r>
+        <w:t xml:space="preserve">não clica em “Salvar informações” </w:t>
+      </w:r>
+      <w:r>
+        <w:t>, então :</w:t>
       </w:r>
     </w:p>
     <w:p>
@@ -324,36 +332,11 @@
         <w:pStyle w:val="Corpodetexto"/>
         <w:numPr>
           <w:ilvl w:val="0"/>
-          <w:numId w:val="7"/>
+          <w:numId w:val="9"/>
         </w:numPr>
       </w:pPr>
       <w:r>
-        <w:t>&lt;</w:t>
-      </w:r>
-      <w:r>
-        <w:t xml:space="preserve"> </w:t>
-      </w:r>
-      <w:proofErr w:type="spellStart"/>
-      <w:r>
-        <w:t>subfluxo</w:t>
-      </w:r>
-      <w:proofErr w:type="spellEnd"/>
-      <w:r>
-        <w:t xml:space="preserve"> </w:t>
-      </w:r>
-      <w:proofErr w:type="gramStart"/>
-      <w:r>
-        <w:t>1</w:t>
-      </w:r>
-      <w:proofErr w:type="gramEnd"/>
-      <w:r>
-        <w:t xml:space="preserve">, </w:t>
-      </w:r>
-      <w:r>
-        <w:t>passo</w:t>
-      </w:r>
-      <w:r>
-        <w:t xml:space="preserve"> 1&gt;</w:t>
+        <w:t>Exibe na tela “Informações serão descartadas, Continuar?”.</w:t>
       </w:r>
     </w:p>
     <w:p>
@@ -361,11 +344,11 @@
         <w:pStyle w:val="Corpodetexto"/>
         <w:numPr>
           <w:ilvl w:val="0"/>
-          <w:numId w:val="7"/>
+          <w:numId w:val="9"/>
         </w:numPr>
       </w:pPr>
       <w:r>
-        <w:t>…</w:t>
+        <w:t>Se paciente clica em “Sim” Programa retorna a sua tela inicial.</w:t>
       </w:r>
     </w:p>
     <w:p>
@@ -373,43 +356,53 @@
         <w:pStyle w:val="Corpodetexto"/>
         <w:numPr>
           <w:ilvl w:val="0"/>
-          <w:numId w:val="7"/>
+          <w:numId w:val="9"/>
         </w:numPr>
       </w:pPr>
       <w:r>
-        <w:t>&lt;</w:t>
-      </w:r>
+        <w:t xml:space="preserve">Se paciente clica em “Não” Caso de Uso continua no passo </w:t>
+      </w:r>
+      <w:proofErr w:type="gramStart"/>
+      <w:r>
+        <w:t>6</w:t>
+      </w:r>
+      <w:proofErr w:type="gramEnd"/>
+      <w:r>
+        <w:t>.</w:t>
+      </w:r>
+    </w:p>
+    <w:p>
+      <w:pPr>
+        <w:pStyle w:val="Corpodetexto"/>
+        <w:ind w:left="1440"/>
+        <w:rPr>
+          <w:b/>
+        </w:rPr>
+      </w:pPr>
+    </w:p>
+    <w:p>
+      <w:pPr>
+        <w:pStyle w:val="Ttulo1"/>
+      </w:pPr>
+      <w:proofErr w:type="spellStart"/>
+      <w:r>
+        <w:t>Subfluxos</w:t>
+      </w:r>
+      <w:proofErr w:type="spellEnd"/>
       <w:r>
         <w:t xml:space="preserve"> </w:t>
       </w:r>
-      <w:proofErr w:type="spellStart"/>
-      <w:r>
-        <w:t>subfluxo</w:t>
-      </w:r>
-      <w:proofErr w:type="spellEnd"/>
-      <w:r>
-        <w:t xml:space="preserve"> </w:t>
-      </w:r>
-      <w:proofErr w:type="gramStart"/>
-      <w:r>
-        <w:t>1</w:t>
-      </w:r>
-      <w:proofErr w:type="gramEnd"/>
-      <w:r>
-        <w:t xml:space="preserve">, </w:t>
-      </w:r>
-      <w:r>
-        <w:t>passo</w:t>
-      </w:r>
-      <w:r>
-        <w:t xml:space="preserve"> n&gt;</w:t>
-      </w:r>
+    </w:p>
+    <w:p>
+      <w:bookmarkStart w:id="0" w:name="_GoBack"/>
+      <w:bookmarkEnd w:id="0"/>
     </w:p>
     <w:p>
       <w:pPr>
         <w:pStyle w:val="Ttulo1"/>
       </w:pPr>
       <w:r>
+        <w:lastRenderedPageBreak/>
         <w:t>Cenários Principais</w:t>
       </w:r>
     </w:p>
@@ -496,7 +489,6 @@
         <w:pStyle w:val="Ttulo1"/>
       </w:pPr>
       <w:r>
-        <w:lastRenderedPageBreak/>
         <w:t>Pós-condições</w:t>
       </w:r>
     </w:p>
@@ -1660,6 +1652,95 @@
       </w:pPr>
     </w:lvl>
   </w:abstractNum>
+  <w:abstractNum w:abstractNumId="7">
+    <w:nsid w:val="64957E5A"/>
+    <w:multiLevelType w:val="hybridMultilevel"/>
+    <w:tmpl w:val="3CC271A4"/>
+    <w:lvl w:ilvl="0" w:tplc="4C0A7970">
+      <w:start w:val="1"/>
+      <w:numFmt w:val="decimal"/>
+      <w:lvlText w:val="%1."/>
+      <w:lvlJc w:val="left"/>
+      <w:pPr>
+        <w:ind w:left="1800" w:hanging="360"/>
+      </w:pPr>
+      <w:rPr>
+        <w:rFonts w:hint="default"/>
+      </w:rPr>
+    </w:lvl>
+    <w:lvl w:ilvl="1" w:tplc="04160019" w:tentative="1">
+      <w:start w:val="1"/>
+      <w:numFmt w:val="lowerLetter"/>
+      <w:lvlText w:val="%2."/>
+      <w:lvlJc w:val="left"/>
+      <w:pPr>
+        <w:ind w:left="2520" w:hanging="360"/>
+      </w:pPr>
+    </w:lvl>
+    <w:lvl w:ilvl="2" w:tplc="0416001B" w:tentative="1">
+      <w:start w:val="1"/>
+      <w:numFmt w:val="lowerRoman"/>
+      <w:lvlText w:val="%3."/>
+      <w:lvlJc w:val="right"/>
+      <w:pPr>
+        <w:ind w:left="3240" w:hanging="180"/>
+      </w:pPr>
+    </w:lvl>
+    <w:lvl w:ilvl="3" w:tplc="0416000F" w:tentative="1">
+      <w:start w:val="1"/>
+      <w:numFmt w:val="decimal"/>
+      <w:lvlText w:val="%4."/>
+      <w:lvlJc w:val="left"/>
+      <w:pPr>
+        <w:ind w:left="3960" w:hanging="360"/>
+      </w:pPr>
+    </w:lvl>
+    <w:lvl w:ilvl="4" w:tplc="04160019" w:tentative="1">
+      <w:start w:val="1"/>
+      <w:numFmt w:val="lowerLetter"/>
+      <w:lvlText w:val="%5."/>
+      <w:lvlJc w:val="left"/>
+      <w:pPr>
+        <w:ind w:left="4680" w:hanging="360"/>
+      </w:pPr>
+    </w:lvl>
+    <w:lvl w:ilvl="5" w:tplc="0416001B" w:tentative="1">
+      <w:start w:val="1"/>
+      <w:numFmt w:val="lowerRoman"/>
+      <w:lvlText w:val="%6."/>
+      <w:lvlJc w:val="right"/>
+      <w:pPr>
+        <w:ind w:left="5400" w:hanging="180"/>
+      </w:pPr>
+    </w:lvl>
+    <w:lvl w:ilvl="6" w:tplc="0416000F" w:tentative="1">
+      <w:start w:val="1"/>
+      <w:numFmt w:val="decimal"/>
+      <w:lvlText w:val="%7."/>
+      <w:lvlJc w:val="left"/>
+      <w:pPr>
+        <w:ind w:left="6120" w:hanging="360"/>
+      </w:pPr>
+    </w:lvl>
+    <w:lvl w:ilvl="7" w:tplc="04160019" w:tentative="1">
+      <w:start w:val="1"/>
+      <w:numFmt w:val="lowerLetter"/>
+      <w:lvlText w:val="%8."/>
+      <w:lvlJc w:val="left"/>
+      <w:pPr>
+        <w:ind w:left="6840" w:hanging="360"/>
+      </w:pPr>
+    </w:lvl>
+    <w:lvl w:ilvl="8" w:tplc="0416001B" w:tentative="1">
+      <w:start w:val="1"/>
+      <w:numFmt w:val="lowerRoman"/>
+      <w:lvlText w:val="%9."/>
+      <w:lvlJc w:val="right"/>
+      <w:pPr>
+        <w:ind w:left="7560" w:hanging="180"/>
+      </w:pPr>
+    </w:lvl>
+  </w:abstractNum>
   <w:num w:numId="1">
     <w:abstractNumId w:val="0"/>
   </w:num>
@@ -1683,6 +1764,9 @@
   </w:num>
   <w:num w:numId="8">
     <w:abstractNumId w:val="1"/>
+  </w:num>
+  <w:num w:numId="9">
+    <w:abstractNumId w:val="7"/>
   </w:num>
 </w:numbering>
 </file>

</xml_diff>